<commit_message>
Se agrego diagrama de robustes de CU02 y se actualizo el mismo CU
</commit_message>
<xml_diff>
--- a/CU02_desc.docx
+++ b/CU02_desc.docx
@@ -687,27 +687,7 @@
                 <w:szCs w:val="24"/>
                 <w:lang w:val="es-ES"/>
               </w:rPr>
-              <w:t xml:space="preserve">se encuentra en la </w:t>
-            </w:r>
-            <w:proofErr w:type="spellStart"/>
-            <w:r>
-              <w:rPr>
-                <w:rFonts w:ascii="Arial" w:hAnsi="Arial" w:cs="Arial"/>
-                <w:sz w:val="24"/>
-                <w:szCs w:val="24"/>
-                <w:lang w:val="es-ES"/>
-              </w:rPr>
-              <w:t>GUIBuscarEmpledo</w:t>
-            </w:r>
-            <w:proofErr w:type="spellEnd"/>
-            <w:r>
-              <w:rPr>
-                <w:rFonts w:ascii="Arial" w:hAnsi="Arial" w:cs="Arial"/>
-                <w:sz w:val="24"/>
-                <w:szCs w:val="24"/>
-                <w:lang w:val="es-ES"/>
-              </w:rPr>
-              <w:t xml:space="preserve"> y </w:t>
+              <w:t xml:space="preserve">se encuentra en la GUIBuscarEmpledo y </w:t>
             </w:r>
             <w:r>
               <w:rPr>
@@ -1353,25 +1333,7 @@
                 <w:szCs w:val="24"/>
                 <w:lang w:val="es-ES"/>
               </w:rPr>
-              <w:t>FA</w:t>
-            </w:r>
-            <w:r>
-              <w:rPr>
-                <w:rFonts w:ascii="Arial" w:hAnsi="Arial" w:cs="Arial"/>
-                <w:sz w:val="24"/>
-                <w:szCs w:val="24"/>
-                <w:lang w:val="es-ES"/>
-              </w:rPr>
-              <w:t xml:space="preserve">1 </w:t>
-            </w:r>
-            <w:r>
-              <w:rPr>
-                <w:rFonts w:ascii="Arial" w:hAnsi="Arial" w:cs="Arial"/>
-                <w:sz w:val="24"/>
-                <w:szCs w:val="24"/>
-                <w:lang w:val="es-ES"/>
-              </w:rPr>
-              <w:t>Se selecciona la opción “Cancelar”:</w:t>
+              <w:t>FA1 Se selecciona la opción “Cancelar”:</w:t>
             </w:r>
           </w:p>
           <w:p>
@@ -1480,25 +1442,7 @@
                 <w:szCs w:val="24"/>
                 <w:lang w:val="es-ES"/>
               </w:rPr>
-              <w:t>FIN FA</w:t>
-            </w:r>
-            <w:r>
-              <w:rPr>
-                <w:rFonts w:ascii="Arial" w:hAnsi="Arial" w:cs="Arial"/>
-                <w:sz w:val="24"/>
-                <w:szCs w:val="24"/>
-                <w:lang w:val="es-ES"/>
-              </w:rPr>
-              <w:t>1</w:t>
-            </w:r>
-            <w:r>
-              <w:rPr>
-                <w:rFonts w:ascii="Arial" w:hAnsi="Arial" w:cs="Arial"/>
-                <w:sz w:val="24"/>
-                <w:szCs w:val="24"/>
-                <w:lang w:val="es-ES"/>
-              </w:rPr>
-              <w:t>.</w:t>
+              <w:t>FIN FA1.</w:t>
             </w:r>
           </w:p>
           <w:p>
@@ -1531,25 +1475,7 @@
                 <w:szCs w:val="24"/>
                 <w:lang w:val="es-ES"/>
               </w:rPr>
-              <w:t>FA</w:t>
-            </w:r>
-            <w:r>
-              <w:rPr>
-                <w:rFonts w:ascii="Arial" w:hAnsi="Arial" w:cs="Arial"/>
-                <w:sz w:val="24"/>
-                <w:szCs w:val="24"/>
-                <w:lang w:val="es-ES"/>
-              </w:rPr>
-              <w:t>1.1</w:t>
-            </w:r>
-            <w:r>
-              <w:rPr>
-                <w:rFonts w:ascii="Arial" w:hAnsi="Arial" w:cs="Arial"/>
-                <w:sz w:val="24"/>
-                <w:szCs w:val="24"/>
-                <w:lang w:val="es-ES"/>
-              </w:rPr>
-              <w:t xml:space="preserve"> Se selecciona la opción </w:t>
+              <w:t xml:space="preserve">FA1.1 Se selecciona la opción </w:t>
             </w:r>
             <w:r>
               <w:rPr>
@@ -1640,25 +1566,7 @@
                 <w:szCs w:val="24"/>
                 <w:lang w:val="es-ES"/>
               </w:rPr>
-              <w:t>FIN FA</w:t>
-            </w:r>
-            <w:r>
-              <w:rPr>
-                <w:rFonts w:ascii="Arial" w:hAnsi="Arial" w:cs="Arial"/>
-                <w:sz w:val="24"/>
-                <w:szCs w:val="24"/>
-                <w:lang w:val="es-ES"/>
-              </w:rPr>
-              <w:t>1.1</w:t>
-            </w:r>
-            <w:r>
-              <w:rPr>
-                <w:rFonts w:ascii="Arial" w:hAnsi="Arial" w:cs="Arial"/>
-                <w:sz w:val="24"/>
-                <w:szCs w:val="24"/>
-                <w:lang w:val="es-ES"/>
-              </w:rPr>
-              <w:t>.</w:t>
+              <w:t>FIN FA1.1.</w:t>
             </w:r>
           </w:p>
           <w:p>
@@ -1717,7 +1625,27 @@
                 <w:szCs w:val="24"/>
                 <w:lang w:val="es-ES"/>
               </w:rPr>
-              <w:t>El sistema deshabilita los campos para volquear la edición de la información.</w:t>
+              <w:t xml:space="preserve">El sistema deshabilita los campos para </w:t>
+            </w:r>
+            <w:r>
+              <w:rPr>
+                <w:rFonts w:ascii="Arial" w:hAnsi="Arial" w:cs="Arial"/>
+                <w:sz w:val="24"/>
+                <w:szCs w:val="24"/>
+                <w:lang w:val="es-ES"/>
+              </w:rPr>
+              <w:t>blo</w:t>
+            </w:r>
+            <w:bookmarkStart w:id="0" w:name="_GoBack"/>
+            <w:bookmarkEnd w:id="0"/>
+            <w:r>
+              <w:rPr>
+                <w:rFonts w:ascii="Arial" w:hAnsi="Arial" w:cs="Arial"/>
+                <w:sz w:val="24"/>
+                <w:szCs w:val="24"/>
+                <w:lang w:val="es-ES"/>
+              </w:rPr>
+              <w:t>quear la edición de la información.</w:t>
             </w:r>
           </w:p>
           <w:p>
@@ -2598,29 +2526,7 @@
                 <w:szCs w:val="24"/>
                 <w:lang w:val="es-ES"/>
               </w:rPr>
-              <w:t xml:space="preserve">(relación </w:t>
-            </w:r>
-            <w:proofErr w:type="spellStart"/>
-            <w:r>
-              <w:rPr>
-                <w:rFonts w:ascii="Arial" w:hAnsi="Arial" w:cs="Arial"/>
-                <w:b/>
-                <w:sz w:val="24"/>
-                <w:szCs w:val="24"/>
-                <w:lang w:val="es-ES"/>
-              </w:rPr>
-              <w:t>Include</w:t>
-            </w:r>
-            <w:proofErr w:type="spellEnd"/>
-            <w:r>
-              <w:rPr>
-                <w:rFonts w:ascii="Arial" w:hAnsi="Arial" w:cs="Arial"/>
-                <w:b/>
-                <w:sz w:val="24"/>
-                <w:szCs w:val="24"/>
-                <w:lang w:val="es-ES"/>
-              </w:rPr>
-              <w:t>)</w:t>
+              <w:t>(relación Include)</w:t>
             </w:r>
           </w:p>
         </w:tc>
@@ -2654,8 +2560,6 @@
               </w:rPr>
               <w:t>N/A</w:t>
             </w:r>
-            <w:bookmarkStart w:id="0" w:name="_GoBack"/>
-            <w:bookmarkEnd w:id="0"/>
           </w:p>
         </w:tc>
       </w:tr>
@@ -2714,29 +2618,7 @@
                 <w:szCs w:val="24"/>
                 <w:lang w:val="es-ES"/>
               </w:rPr>
-              <w:t xml:space="preserve">(relación </w:t>
-            </w:r>
-            <w:proofErr w:type="spellStart"/>
-            <w:r>
-              <w:rPr>
-                <w:rFonts w:ascii="Arial" w:hAnsi="Arial" w:cs="Arial"/>
-                <w:b/>
-                <w:sz w:val="24"/>
-                <w:szCs w:val="24"/>
-                <w:lang w:val="es-ES"/>
-              </w:rPr>
-              <w:t>Extend</w:t>
-            </w:r>
-            <w:proofErr w:type="spellEnd"/>
-            <w:r>
-              <w:rPr>
-                <w:rFonts w:ascii="Arial" w:hAnsi="Arial" w:cs="Arial"/>
-                <w:b/>
-                <w:sz w:val="24"/>
-                <w:szCs w:val="24"/>
-                <w:lang w:val="es-ES"/>
-              </w:rPr>
-              <w:t>)</w:t>
+              <w:t>(relación Extend)</w:t>
             </w:r>
           </w:p>
         </w:tc>
@@ -4559,6 +4441,7 @@
     <w:rsid w:val="00306B7B"/>
     <w:rsid w:val="003C49F1"/>
     <w:rsid w:val="00421673"/>
+    <w:rsid w:val="00D54C00"/>
     <w:rsid w:val="00E20996"/>
     <w:rsid w:val="00E278D2"/>
   </w:rsids>

</xml_diff>